<commit_message>
Week 8 Minutes started
</commit_message>
<xml_diff>
--- a/Meeting Minutes/Minutes - Week 8.docx
+++ b/Meeting Minutes/Minutes - Week 8.docx
@@ -37,7 +37,10 @@
         <w:t>Time of meeting:</w:t>
       </w:r>
       <w:r>
-        <w:t xml:space="preserve"> 10:00</w:t>
+        <w:t xml:space="preserve"> </w:t>
+      </w:r>
+      <w:r>
+        <w:t>9:50</w:t>
       </w:r>
     </w:p>
     <w:p>
@@ -50,7 +53,6 @@
         <w:t>Apologise: N/A</w:t>
       </w:r>
     </w:p>
-    <w:p/>
     <w:p>
       <w:pPr>
         <w:rPr>
@@ -61,90 +63,142 @@
         <w:rPr>
           <w:b/>
         </w:rPr>
-        <w:t>Item 1: Post-mortem of Previous Week(s)</w:t>
-      </w:r>
-    </w:p>
-    <w:p>
-      <w:pPr>
-        <w:rPr>
-          <w:b/>
-        </w:rPr>
-      </w:pPr>
-      <w:r>
-        <w:rPr>
-          <w:b/>
-        </w:rPr>
-        <w:t>Item 2: Aim of the upcoming sprint</w:t>
-      </w:r>
-    </w:p>
-    <w:p>
-      <w:r>
-        <w:rPr>
-          <w:b/>
-        </w:rPr>
-        <w:t>Feedback:</w:t>
-      </w:r>
-      <w:r>
-        <w:rPr>
-          <w:b/>
-        </w:rPr>
-        <w:br/>
-      </w:r>
-    </w:p>
-    <w:p>
-      <w:pPr>
-        <w:rPr>
-          <w:b/>
-        </w:rPr>
-      </w:pPr>
-      <w:r>
-        <w:rPr>
-          <w:b/>
-        </w:rPr>
-        <w:t>Task:</w:t>
-      </w:r>
-    </w:p>
-    <w:p>
-      <w:r>
-        <w:t>Jack: -</w:t>
-      </w:r>
-      <w:r>
-        <w:t xml:space="preserve"> </w:t>
-      </w:r>
-    </w:p>
-    <w:p>
-      <w:r>
-        <w:t>Marta: -</w:t>
-      </w:r>
-      <w:r>
-        <w:t xml:space="preserve"> </w:t>
-      </w:r>
-    </w:p>
-    <w:p>
-      <w:r>
-        <w:t>Eva: -</w:t>
-      </w:r>
-      <w:r>
-        <w:t xml:space="preserve"> </w:t>
-      </w:r>
-    </w:p>
-    <w:p>
-      <w:r>
-        <w:t>Tyler: -</w:t>
-      </w:r>
-      <w:r>
-        <w:t xml:space="preserve"> </w:t>
-      </w:r>
-    </w:p>
-    <w:p>
-      <w:r>
-        <w:t>Meeting Ended:</w:t>
-      </w:r>
-      <w:r>
-        <w:t xml:space="preserve"> </w:t>
+        <w:t>Item 1:</w:t>
+      </w:r>
+      <w:r>
+        <w:rPr>
+          <w:b/>
+        </w:rPr>
+        <w:t xml:space="preserve"> Post-mortem of Previous Week</w:t>
+      </w:r>
+    </w:p>
+    <w:p>
+      <w:r>
+        <w:t>What went well: All tasks from Eva,</w:t>
+      </w:r>
+      <w:r>
+        <w:t xml:space="preserve"> Marta and Tyler were completed before Sprints end.</w:t>
       </w:r>
       <w:bookmarkStart w:id="0" w:name="_GoBack"/>
       <w:bookmarkEnd w:id="0"/>
+    </w:p>
+    <w:p>
+      <w:r>
+        <w:t xml:space="preserve">What Went poorly: </w:t>
+      </w:r>
+      <w:r>
+        <w:t>Jack did not complete his GDD task.</w:t>
+      </w:r>
+      <w:r>
+        <w:t xml:space="preserve"> Some elements that were needed complete the task were not available (like some assets, finalized levels).</w:t>
+      </w:r>
+      <w:r>
+        <w:br/>
+        <w:t>A bug has appeared which kills the player when a block is moved, whilst the player is above it.</w:t>
+      </w:r>
+    </w:p>
+    <w:p>
+      <w:pPr>
+        <w:rPr>
+          <w:b/>
+        </w:rPr>
+      </w:pPr>
+      <w:r>
+        <w:rPr>
+          <w:b/>
+        </w:rPr>
+        <w:t>Item 2: Aim of the upcoming sprint</w:t>
+      </w:r>
+    </w:p>
+    <w:p>
+      <w:r>
+        <w:t>Continuing our work to reach a minimal viable product.</w:t>
+      </w:r>
+    </w:p>
+    <w:p>
+      <w:r>
+        <w:rPr>
+          <w:b/>
+        </w:rPr>
+        <w:t>Feedback:</w:t>
+      </w:r>
+      <w:r>
+        <w:rPr>
+          <w:b/>
+        </w:rPr>
+        <w:br/>
+      </w:r>
+      <w:r>
+        <w:t>Rob like last week took all the project managers to a meeting on Jira tasks. He pointed out that Jack had lowest number of logged hours on Jira.</w:t>
+      </w:r>
+    </w:p>
+    <w:p>
+      <w:pPr>
+        <w:rPr>
+          <w:b/>
+        </w:rPr>
+      </w:pPr>
+      <w:r>
+        <w:rPr>
+          <w:b/>
+        </w:rPr>
+        <w:t>Task:</w:t>
+      </w:r>
+    </w:p>
+    <w:p>
+      <w:r>
+        <w:t>Jack: -</w:t>
+      </w:r>
+      <w:r>
+        <w:t xml:space="preserve"> </w:t>
+      </w:r>
+      <w:r>
+        <w:t>Finish the GDD (6h)</w:t>
+      </w:r>
+    </w:p>
+    <w:p>
+      <w:r>
+        <w:t>Marta: -</w:t>
+      </w:r>
+      <w:r>
+        <w:t xml:space="preserve"> </w:t>
+      </w:r>
+      <w:r>
+        <w:t>Create Death Animations (3h), Create Feather sprites (1h), Create more decal Assets (2h)</w:t>
+      </w:r>
+    </w:p>
+    <w:p>
+      <w:r>
+        <w:t>Eva: -</w:t>
+      </w:r>
+      <w:r>
+        <w:t xml:space="preserve"> </w:t>
+      </w:r>
+      <w:r>
+        <w:t>Redesign Level 1 (3h), Redesign Level 2 (3h)</w:t>
+      </w:r>
+    </w:p>
+    <w:p>
+      <w:r>
+        <w:t>Tyler: -</w:t>
+      </w:r>
+      <w:r>
+        <w:t xml:space="preserve"> </w:t>
+      </w:r>
+      <w:r>
+        <w:t xml:space="preserve"> Implement Tile maps (3h), create level finish line (1h), fix turn animation (1h), Fix bug where PC is killed by a block being moved (1h)</w:t>
+      </w:r>
+    </w:p>
+    <w:p>
+      <w:r>
+        <w:t>Meeting Ended:</w:t>
+      </w:r>
+      <w:r>
+        <w:t xml:space="preserve"> </w:t>
+      </w:r>
+      <w:r>
+        <w:t>10:30</w:t>
+      </w:r>
     </w:p>
     <w:p>
       <w:pPr>

</xml_diff>